<commit_message>
Bilder hinzugefügt und text verbessert
</commit_message>
<xml_diff>
--- a/Softwarekonzept.docx
+++ b/Softwarekonzept.docx
@@ -216,8 +216,13 @@
                             </w:r>
                             <w:r>
                               <w:tab/>
-                              <w:t>Dr. Luca Dalessandro</w:t>
+                              <w:t xml:space="preserve">Dr. Luca </w:t>
                             </w:r>
+                            <w:proofErr w:type="spellStart"/>
+                            <w:r>
+                              <w:t>Dalessandro</w:t>
+                            </w:r>
+                            <w:proofErr w:type="spellEnd"/>
                           </w:p>
                           <w:p>
                             <w:pPr>
@@ -241,8 +246,13 @@
                             </w:r>
                             <w:r>
                               <w:tab/>
-                              <w:t>Anita Gertiser</w:t>
+                              <w:t xml:space="preserve">Anita </w:t>
                             </w:r>
+                            <w:proofErr w:type="spellStart"/>
+                            <w:r>
+                              <w:t>Gertiser</w:t>
+                            </w:r>
+                            <w:proofErr w:type="spellEnd"/>
                           </w:p>
                           <w:p>
                             <w:pPr>
@@ -315,7 +325,15 @@
                             </w:r>
                             <w:r>
                               <w:tab/>
-                              <w:t>Marina Taborda, Projektleiterin</w:t>
+                              <w:t xml:space="preserve">Marina </w:t>
+                            </w:r>
+                            <w:proofErr w:type="spellStart"/>
+                            <w:r>
+                              <w:t>Taborda</w:t>
+                            </w:r>
+                            <w:proofErr w:type="spellEnd"/>
+                            <w:r>
+                              <w:t>, Projektleiterin</w:t>
                             </w:r>
                           </w:p>
                           <w:p>
@@ -328,7 +346,15 @@
                             </w:pPr>
                             <w:r>
                               <w:tab/>
-                              <w:t>Michel Alt, Stv. Projektleiter</w:t>
+                              <w:t xml:space="preserve">Michel Alt, </w:t>
+                            </w:r>
+                            <w:proofErr w:type="spellStart"/>
+                            <w:r>
+                              <w:t>Stv</w:t>
+                            </w:r>
+                            <w:proofErr w:type="spellEnd"/>
+                            <w:r>
+                              <w:t>. Projektleiter</w:t>
                             </w:r>
                           </w:p>
                           <w:p>
@@ -376,7 +402,14 @@
                             </w:pPr>
                             <w:r>
                               <w:tab/>
-                              <w:t>Fady Hanna</w:t>
+                            </w:r>
+                            <w:proofErr w:type="spellStart"/>
+                            <w:r>
+                              <w:t>Fady</w:t>
+                            </w:r>
+                            <w:proofErr w:type="spellEnd"/>
+                            <w:r>
+                              <w:t xml:space="preserve"> Hanna</w:t>
                             </w:r>
                           </w:p>
                           <w:p>
@@ -559,7 +592,15 @@
                       </w:pPr>
                       <w:r>
                         <w:tab/>
-                        <w:t>Michel Alt, Stv. Projektleiter</w:t>
+                        <w:t xml:space="preserve">Michel Alt, </w:t>
+                      </w:r>
+                      <w:proofErr w:type="spellStart"/>
+                      <w:r>
+                        <w:t>Stv</w:t>
+                      </w:r>
+                      <w:proofErr w:type="spellEnd"/>
+                      <w:r>
+                        <w:t>. Projektleiter</w:t>
                       </w:r>
                     </w:p>
                     <w:p>
@@ -2477,8 +2518,13 @@
       </w:pPr>
     </w:p>
     <w:p>
-      <w:r>
-        <w:t xml:space="preserve">Blablabla </w:t>
+      <w:proofErr w:type="spellStart"/>
+      <w:r>
+        <w:t>Blablabla</w:t>
+      </w:r>
+      <w:proofErr w:type="spellEnd"/>
+      <w:r>
+        <w:t xml:space="preserve"> </w:t>
       </w:r>
     </w:p>
     <w:p>
@@ -2528,7 +2574,21 @@
         <w:rPr>
           <w:rFonts w:cs="Arial"/>
         </w:rPr>
-        <w:t>Die Lieferobjekte sind festgelegt in der unten aufgeführten Tabelle. Die Berichte werden per Mail an die Herren Dalessandro, Niklaus/Gaulocher und Buchschacher geschickt.</w:t>
+        <w:t xml:space="preserve">Die Lieferobjekte sind festgelegt in der unten aufgeführten Tabelle. Die Berichte werden per Mail an die Herren </w:t>
+      </w:r>
+      <w:proofErr w:type="spellStart"/>
+      <w:r>
+        <w:rPr>
+          <w:rFonts w:cs="Arial"/>
+        </w:rPr>
+        <w:t>Dalessandro</w:t>
+      </w:r>
+      <w:proofErr w:type="spellEnd"/>
+      <w:r>
+        <w:rPr>
+          <w:rFonts w:cs="Arial"/>
+        </w:rPr>
+        <w:t>, Niklaus/Gaulocher und Buchschacher geschickt.</w:t>
       </w:r>
     </w:p>
     <w:p>
@@ -3626,13 +3686,29 @@
     <w:p/>
     <w:p>
       <w:r>
-        <w:t>Die existierenden EMV Normen gelten für das Gesamtrauschen. Doch in der Praxis wird einfachheitshalber die Gesamtstörung in Gleichtaktrauschen, Comon Mode (</w:t>
+        <w:t xml:space="preserve">Die existierenden EMV Normen gelten für das Gesamtrauschen. Doch in der Praxis wird einfachheitshalber die Gesamtstörung in Gleichtaktrauschen, </w:t>
+      </w:r>
+      <w:proofErr w:type="spellStart"/>
+      <w:r>
+        <w:t>Comon</w:t>
+      </w:r>
+      <w:proofErr w:type="spellEnd"/>
+      <w:r>
+        <w:t xml:space="preserve"> Mode (</w:t>
       </w:r>
       <w:r>
         <w:t>C</w:t>
       </w:r>
       <w:r>
-        <w:t xml:space="preserve">M) und Gegentaktrauschen, Direct Mode (DM) gesprochen. </w:t>
+        <w:t xml:space="preserve">M) und Gegentaktrauschen, </w:t>
+      </w:r>
+      <w:proofErr w:type="spellStart"/>
+      <w:r>
+        <w:t>Direct</w:t>
+      </w:r>
+      <w:proofErr w:type="spellEnd"/>
+      <w:r>
+        <w:t xml:space="preserve"> Mode (DM) gesprochen. </w:t>
       </w:r>
     </w:p>
     <w:p>
@@ -3785,7 +3861,15 @@
         <w:t>Definition Einfügungsverluste</w:t>
       </w:r>
       <w:r>
-        <w:t xml:space="preserve"> «Insertion loss»</w:t>
+        <w:t xml:space="preserve"> «Insertion </w:t>
+      </w:r>
+      <w:proofErr w:type="spellStart"/>
+      <w:r>
+        <w:t>loss</w:t>
+      </w:r>
+      <w:proofErr w:type="spellEnd"/>
+      <w:r>
+        <w:t>»</w:t>
       </w:r>
       <w:bookmarkEnd w:id="8"/>
       <w:r>
@@ -4401,7 +4485,15 @@
         <w:t>oberfläche hat, welche einem Mischpult mit Schiebereglern</w:t>
       </w:r>
       <w:r>
-        <w:t xml:space="preserve"> ähnlich sieht.</w:t>
+        <w:t xml:space="preserve"> </w:t>
+      </w:r>
+      <w:proofErr w:type="gramStart"/>
+      <w:r>
+        <w:t>ähnlich sieht</w:t>
+      </w:r>
+      <w:proofErr w:type="gramEnd"/>
+      <w:r>
+        <w:t>.</w:t>
       </w:r>
     </w:p>
     <w:p>
@@ -4422,6 +4514,23 @@
       <w:r>
         <w:t>Das Programm wird in der Sprache Java als Desktop-Applikation für die Betriebssysteme MacOS und Windows entwickelt.</w:t>
       </w:r>
+      <w:r>
+        <w:t xml:space="preserve"> Um den Inhalt möglichst von der Darstellung trennen zu können, wird die Library </w:t>
+      </w:r>
+      <w:proofErr w:type="spellStart"/>
+      <w:r>
+        <w:t>JavaFX</w:t>
+      </w:r>
+      <w:proofErr w:type="spellEnd"/>
+      <w:r>
+        <w:t xml:space="preserve"> </w:t>
+      </w:r>
+      <w:r>
+        <w:t>verwendet</w:t>
+      </w:r>
+      <w:r>
+        <w:t>.</w:t>
+      </w:r>
     </w:p>
     <w:p>
       <w:pPr>
@@ -4429,13 +4538,62 @@
         <w:framePr w:wrap="around"/>
       </w:pPr>
       <w:r>
-        <w:t>Mock-Up</w:t>
-      </w:r>
+        <w:t>Mock-</w:t>
+      </w:r>
+      <w:proofErr w:type="spellStart"/>
+      <w:r>
+        <w:t>Up</w:t>
+      </w:r>
+      <w:proofErr w:type="spellEnd"/>
     </w:p>
     <w:p/>
     <w:p>
       <w:r>
-        <w:t>…….BILD…….kommt noch</w:t>
+        <w:rPr>
+          <w:noProof/>
+        </w:rPr>
+        <w:lastRenderedPageBreak/>
+        <w:drawing>
+          <wp:inline distT="0" distB="0" distL="0" distR="0" wp14:anchorId="54FD6675" wp14:editId="646809CE">
+            <wp:extent cx="3225800" cy="1765300"/>
+            <wp:effectExtent l="0" t="0" r="0" b="0"/>
+            <wp:docPr id="8" name="Picture 8"/>
+            <wp:cNvGraphicFramePr>
+              <a:graphicFrameLocks xmlns:a="http://schemas.openxmlformats.org/drawingml/2006/main" noChangeAspect="1"/>
+            </wp:cNvGraphicFramePr>
+            <a:graphic xmlns:a="http://schemas.openxmlformats.org/drawingml/2006/main">
+              <a:graphicData uri="http://schemas.openxmlformats.org/drawingml/2006/picture">
+                <pic:pic xmlns:pic="http://schemas.openxmlformats.org/drawingml/2006/picture">
+                  <pic:nvPicPr>
+                    <pic:cNvPr id="8" name="Normal.png"/>
+                    <pic:cNvPicPr/>
+                  </pic:nvPicPr>
+                  <pic:blipFill>
+                    <a:blip r:embed="rId14" cstate="print">
+                      <a:extLst>
+                        <a:ext uri="{28A0092B-C50C-407E-A947-70E740481C1C}">
+                          <a14:useLocalDpi xmlns:a14="http://schemas.microsoft.com/office/drawing/2010/main" val="0"/>
+                        </a:ext>
+                      </a:extLst>
+                    </a:blip>
+                    <a:stretch>
+                      <a:fillRect/>
+                    </a:stretch>
+                  </pic:blipFill>
+                  <pic:spPr>
+                    <a:xfrm>
+                      <a:off x="0" y="0"/>
+                      <a:ext cx="3225800" cy="1765300"/>
+                    </a:xfrm>
+                    <a:prstGeom prst="rect">
+                      <a:avLst/>
+                    </a:prstGeom>
+                  </pic:spPr>
+                </pic:pic>
+              </a:graphicData>
+            </a:graphic>
+          </wp:inline>
+        </w:drawing>
       </w:r>
     </w:p>
     <w:p>
@@ -4446,7 +4604,15 @@
         <w:t xml:space="preserve">Bedienoberfläche </w:t>
       </w:r>
       <w:r>
-        <w:t>besteht voraussichtlich aus folgenden Teilen:</w:t>
+        <w:t xml:space="preserve">besteht voraussichtlich </w:t>
+      </w:r>
+      <w:proofErr w:type="gramStart"/>
+      <w:r>
+        <w:t>aus folgenden</w:t>
+      </w:r>
+      <w:proofErr w:type="gramEnd"/>
+      <w:r>
+        <w:t xml:space="preserve"> Teilen:</w:t>
       </w:r>
     </w:p>
     <w:p>
@@ -4457,7 +4623,10 @@
         <w:t>Menüleiste</w:t>
       </w:r>
       <w:r>
-        <w:t>…….BILD…….kommt noch</w:t>
+        <w:rPr>
+          <w:b/>
+        </w:rPr>
+        <w:t xml:space="preserve"> (noch nicht realisiert)</w:t>
       </w:r>
     </w:p>
     <w:p>
@@ -4480,13 +4649,9 @@
         </w:rPr>
         <w:t>Anzeigefenster DM/CM</w:t>
       </w:r>
-      <w:r>
-        <w:t>…….BILD…….kommt noch</w:t>
-      </w:r>
-    </w:p>
-    <w:p>
-      <w:r>
-        <w:lastRenderedPageBreak/>
+    </w:p>
+    <w:p>
+      <w:r>
         <w:t>Hier werden die CM- und DM-</w:t>
       </w:r>
       <w:r>
@@ -4496,13 +4661,22 @@
         <w:t xml:space="preserve">als voneinander getrennte Kurvendiagramme dargestellt. </w:t>
       </w:r>
       <w:r>
-        <w:t xml:space="preserve">Eine logarithmische Skalierung der Frequenzachse ermöglicht die Darstellung der Verluste innerhalb eines Frequenzbereichs von 1Hz bis 30MHz. Pro Fenster mehrere </w:t>
+        <w:t xml:space="preserve">Eine logarithmische Skalierung der Frequenzachse ermöglicht die Darstellung der Verluste innerhalb eines Frequenzbereichs von 1Hz bis 30MHz. Pro </w:t>
+      </w:r>
+      <w:r>
+        <w:t>Diagramm können auch</w:t>
+      </w:r>
+      <w:r>
+        <w:t xml:space="preserve"> mehrere </w:t>
       </w:r>
       <w:r>
         <w:t>K</w:t>
       </w:r>
       <w:r>
-        <w:t>urven möglich blabla für Einsicht der Auswirkungen der parasitäre Parameter blabla.</w:t>
+        <w:t xml:space="preserve">urven </w:t>
+      </w:r>
+      <w:r>
+        <w:t xml:space="preserve">gezeichnet werden. </w:t>
       </w:r>
     </w:p>
     <w:p>
@@ -4515,13 +4689,70 @@
         <w:rPr>
           <w:b/>
         </w:rPr>
-        <w:t>Haupt- und Parasitärparameter</w:t>
-      </w:r>
-      <w:r>
-        <w:t>…….BILD…….kommt noch</w:t>
-      </w:r>
-      <w:bookmarkStart w:id="10" w:name="_GoBack"/>
-      <w:bookmarkEnd w:id="10"/>
+        <w:t xml:space="preserve">Haupt- und </w:t>
+      </w:r>
+      <w:proofErr w:type="spellStart"/>
+      <w:r>
+        <w:rPr>
+          <w:b/>
+        </w:rPr>
+        <w:t>Parasitärparameter</w:t>
+      </w:r>
+      <w:proofErr w:type="spellEnd"/>
+    </w:p>
+    <w:p>
+      <w:pPr>
+        <w:rPr>
+          <w:b/>
+        </w:rPr>
+      </w:pPr>
+      <w:r>
+        <w:rPr>
+          <w:b/>
+          <w:noProof/>
+        </w:rPr>
+        <w:drawing>
+          <wp:inline distT="0" distB="0" distL="0" distR="0" wp14:anchorId="0575A161" wp14:editId="3E0B2037">
+            <wp:extent cx="3225800" cy="1765300"/>
+            <wp:effectExtent l="0" t="0" r="0" b="0"/>
+            <wp:docPr id="9" name="Picture 9"/>
+            <wp:cNvGraphicFramePr>
+              <a:graphicFrameLocks xmlns:a="http://schemas.openxmlformats.org/drawingml/2006/main" noChangeAspect="1"/>
+            </wp:cNvGraphicFramePr>
+            <a:graphic xmlns:a="http://schemas.openxmlformats.org/drawingml/2006/main">
+              <a:graphicData uri="http://schemas.openxmlformats.org/drawingml/2006/picture">
+                <pic:pic xmlns:pic="http://schemas.openxmlformats.org/drawingml/2006/picture">
+                  <pic:nvPicPr>
+                    <pic:cNvPr id="9" name="ElementSliderBox.png"/>
+                    <pic:cNvPicPr/>
+                  </pic:nvPicPr>
+                  <pic:blipFill>
+                    <a:blip r:embed="rId15" cstate="print">
+                      <a:extLst>
+                        <a:ext uri="{28A0092B-C50C-407E-A947-70E740481C1C}">
+                          <a14:useLocalDpi xmlns:a14="http://schemas.microsoft.com/office/drawing/2010/main" val="0"/>
+                        </a:ext>
+                      </a:extLst>
+                    </a:blip>
+                    <a:stretch>
+                      <a:fillRect/>
+                    </a:stretch>
+                  </pic:blipFill>
+                  <pic:spPr>
+                    <a:xfrm>
+                      <a:off x="0" y="0"/>
+                      <a:ext cx="3225800" cy="1765300"/>
+                    </a:xfrm>
+                    <a:prstGeom prst="rect">
+                      <a:avLst/>
+                    </a:prstGeom>
+                  </pic:spPr>
+                </pic:pic>
+              </a:graphicData>
+            </a:graphic>
+          </wp:inline>
+        </w:drawing>
+      </w:r>
     </w:p>
     <w:p>
       <w:r>
@@ -4552,7 +4783,15 @@
         <w:t xml:space="preserve">30% von ihrem ursprünglichen Wert verschoben werden. Jede Veränderung eines Schiebereglers bewirkt eine erneute Darstellung der Kurvendiagramme. </w:t>
       </w:r>
       <w:r>
-        <w:t>Oberhalb der Regler werden die  momentanen Werte der parasitären Parameter aufgezeigt.</w:t>
+        <w:t xml:space="preserve">Oberhalb der Regler werden </w:t>
+      </w:r>
+      <w:proofErr w:type="gramStart"/>
+      <w:r>
+        <w:t>die  momentanen</w:t>
+      </w:r>
+      <w:proofErr w:type="gramEnd"/>
+      <w:r>
+        <w:t xml:space="preserve"> Werte der parasitären Parameter aufgezeigt.</w:t>
       </w:r>
     </w:p>
     <w:p/>
@@ -4603,7 +4842,24 @@
         <w:t>s</w:t>
       </w:r>
       <w:r>
-        <w:t xml:space="preserve"> werden bestenfalls die Daten einer vorangehenden und beendeten Session wieder geladen. Nach erfolgreichem Laden erfolgt automatisch die Darstellung der Kurven und das Setzen der Schieberegler auf die entsprechende Werte. Nutzende können auch via Menüleiste frühere, gespeicherte Sessionen laden oder mit einer neuen beginnen. Durch Verändern der parasitären Parameter wird das Neuzeichnen der Kurven ausgelöst. Durch</w:t>
+        <w:t xml:space="preserve"> werden bestenfalls die Daten einer vorangehenden und beendeten Session wieder geladen. Nach erfolgreichem Laden erfolgt automatisch die </w:t>
+      </w:r>
+      <w:r>
+        <w:lastRenderedPageBreak/>
+        <w:t xml:space="preserve">Nutzende können auch via Menüleiste frühere, gespeicherte </w:t>
+      </w:r>
+      <w:proofErr w:type="spellStart"/>
+      <w:r>
+        <w:t>Sessionen</w:t>
+      </w:r>
+      <w:proofErr w:type="spellEnd"/>
+      <w:r>
+        <w:t xml:space="preserve"> laden oder mit einer neuen beginnen.</w:t>
+      </w:r>
+    </w:p>
+    <w:p>
+      <w:r>
+        <w:t>Durch Verändern der parasitären Parameter wird das Neuzeichnen der Kurven ausgelöst. Durch</w:t>
       </w:r>
       <w:r>
         <w:t xml:space="preserve"> </w:t>
@@ -4626,18 +4882,236 @@
       <w:r>
         <w:t xml:space="preserve"> unterschieden werden.</w:t>
       </w:r>
-    </w:p>
-    <w:p>
-      <w:r>
-        <w:t>Andere Idee: Wenn Nutzende über einen Hauptparameter hovern, wird im Diagramm ersitchlich, welche auswirkungen die einzelnen parasitären parameter dieses Hauptparameters (bei vollen auslenkungen +-30%) auf die Kurve hätten. Jeder parasitäre Parameter verändert ja die Kurve auf seine Art und Weise. Somit wird das viele geschraube an den Sliders verringert, da der User schon sieht, welche parameter welche auswirkungen haben! NICE</w:t>
-      </w:r>
-    </w:p>
-    <w:p>
-      <w:r>
-        <w:t>Zum Schluss muss der doofe User natürlich noch das Fenster schliessen, bevor er auf Toilette geht.</w:t>
-      </w:r>
-    </w:p>
-    <w:p/>
+      <w:r>
+        <w:t xml:space="preserve"> </w:t>
+      </w:r>
+    </w:p>
+    <w:p>
+      <w:r>
+        <w:t xml:space="preserve">Bei Doppelklick auf einen Parameter wechselt die Darstellung in seinem Fenster. In diesem können die </w:t>
+      </w:r>
+      <w:r>
+        <w:t>ursprünglichen Werte</w:t>
+      </w:r>
+      <w:r>
+        <w:t xml:space="preserve"> der </w:t>
+      </w:r>
+      <w:proofErr w:type="spellStart"/>
+      <w:r>
+        <w:t>Parasitärparameter</w:t>
+      </w:r>
+      <w:proofErr w:type="spellEnd"/>
+      <w:r>
+        <w:t xml:space="preserve"> via Textfelder und anderen Control-Einheiten</w:t>
+      </w:r>
+      <w:r>
+        <w:t xml:space="preserve"> </w:t>
+      </w:r>
+      <w:r>
+        <w:t>ge</w:t>
+      </w:r>
+      <w:bookmarkStart w:id="10" w:name="_GoBack"/>
+      <w:bookmarkEnd w:id="10"/>
+      <w:r>
+        <w:t>ändert werden. Bei erneutem Doppelklick geht die Ansicht wieder zurück zu den Schiebereglern.</w:t>
+      </w:r>
+    </w:p>
+    <w:p>
+      <w:r>
+        <w:rPr>
+          <w:noProof/>
+        </w:rPr>
+        <w:drawing>
+          <wp:inline distT="0" distB="0" distL="0" distR="0" wp14:anchorId="0DB5B010" wp14:editId="62F85807">
+            <wp:extent cx="3225800" cy="1765300"/>
+            <wp:effectExtent l="0" t="0" r="0" b="0"/>
+            <wp:docPr id="10" name="Picture 10"/>
+            <wp:cNvGraphicFramePr>
+              <a:graphicFrameLocks xmlns:a="http://schemas.openxmlformats.org/drawingml/2006/main" noChangeAspect="1"/>
+            </wp:cNvGraphicFramePr>
+            <a:graphic xmlns:a="http://schemas.openxmlformats.org/drawingml/2006/main">
+              <a:graphicData uri="http://schemas.openxmlformats.org/drawingml/2006/picture">
+                <pic:pic xmlns:pic="http://schemas.openxmlformats.org/drawingml/2006/picture">
+                  <pic:nvPicPr>
+                    <pic:cNvPr id="10" name="ElementSettingBox.png"/>
+                    <pic:cNvPicPr/>
+                  </pic:nvPicPr>
+                  <pic:blipFill>
+                    <a:blip r:embed="rId16" cstate="print">
+                      <a:extLst>
+                        <a:ext uri="{28A0092B-C50C-407E-A947-70E740481C1C}">
+                          <a14:useLocalDpi xmlns:a14="http://schemas.microsoft.com/office/drawing/2010/main" val="0"/>
+                        </a:ext>
+                      </a:extLst>
+                    </a:blip>
+                    <a:stretch>
+                      <a:fillRect/>
+                    </a:stretch>
+                  </pic:blipFill>
+                  <pic:spPr>
+                    <a:xfrm>
+                      <a:off x="0" y="0"/>
+                      <a:ext cx="3225800" cy="1765300"/>
+                    </a:xfrm>
+                    <a:prstGeom prst="rect">
+                      <a:avLst/>
+                    </a:prstGeom>
+                  </pic:spPr>
+                </pic:pic>
+              </a:graphicData>
+            </a:graphic>
+          </wp:inline>
+        </w:drawing>
+      </w:r>
+    </w:p>
+    <w:p>
+      <w:r>
+        <w:t>Bei Doppelklick auf ein Diagramm, übernimmt dieses die ganze Breite des Fensters und kann so genauer angesehen werden. Bei erneutem Doppelklick wird der Vorgang rückgängig gemacht</w:t>
+      </w:r>
+      <w:r>
+        <w:t>, so dass wieder beide Diagramme sichtbar sind.</w:t>
+      </w:r>
+    </w:p>
+    <w:p>
+      <w:r>
+        <w:rPr>
+          <w:noProof/>
+        </w:rPr>
+        <w:drawing>
+          <wp:inline distT="0" distB="0" distL="0" distR="0" wp14:anchorId="33908D52" wp14:editId="162D1CDF">
+            <wp:extent cx="3225800" cy="1765300"/>
+            <wp:effectExtent l="0" t="0" r="0" b="0"/>
+            <wp:docPr id="11" name="Picture 11"/>
+            <wp:cNvGraphicFramePr>
+              <a:graphicFrameLocks xmlns:a="http://schemas.openxmlformats.org/drawingml/2006/main" noChangeAspect="1"/>
+            </wp:cNvGraphicFramePr>
+            <a:graphic xmlns:a="http://schemas.openxmlformats.org/drawingml/2006/main">
+              <a:graphicData uri="http://schemas.openxmlformats.org/drawingml/2006/picture">
+                <pic:pic xmlns:pic="http://schemas.openxmlformats.org/drawingml/2006/picture">
+                  <pic:nvPicPr>
+                    <pic:cNvPr id="11" name="SoloGraph.png"/>
+                    <pic:cNvPicPr/>
+                  </pic:nvPicPr>
+                  <pic:blipFill>
+                    <a:blip r:embed="rId17" cstate="print">
+                      <a:extLst>
+                        <a:ext uri="{28A0092B-C50C-407E-A947-70E740481C1C}">
+                          <a14:useLocalDpi xmlns:a14="http://schemas.microsoft.com/office/drawing/2010/main" val="0"/>
+                        </a:ext>
+                      </a:extLst>
+                    </a:blip>
+                    <a:stretch>
+                      <a:fillRect/>
+                    </a:stretch>
+                  </pic:blipFill>
+                  <pic:spPr>
+                    <a:xfrm>
+                      <a:off x="0" y="0"/>
+                      <a:ext cx="3225800" cy="1765300"/>
+                    </a:xfrm>
+                    <a:prstGeom prst="rect">
+                      <a:avLst/>
+                    </a:prstGeom>
+                  </pic:spPr>
+                </pic:pic>
+              </a:graphicData>
+            </a:graphic>
+          </wp:inline>
+        </w:drawing>
+      </w:r>
+    </w:p>
+    <w:p>
+      <w:r>
+        <w:t xml:space="preserve">Wenn Nutzende </w:t>
+      </w:r>
+      <w:r>
+        <w:t>den Mauszeiger</w:t>
+      </w:r>
+      <w:r>
+        <w:t xml:space="preserve"> </w:t>
+      </w:r>
+      <w:r>
+        <w:t>über einen Schieberegler</w:t>
+      </w:r>
+      <w:r>
+        <w:t xml:space="preserve"> </w:t>
+      </w:r>
+      <w:r>
+        <w:t>bewegen</w:t>
+      </w:r>
+      <w:r>
+        <w:t>, wird im Diagramm ersich</w:t>
+      </w:r>
+      <w:r>
+        <w:t>t</w:t>
+      </w:r>
+      <w:r>
+        <w:t xml:space="preserve">lich, welche </w:t>
+      </w:r>
+      <w:r>
+        <w:t>A</w:t>
+      </w:r>
+      <w:r>
+        <w:t>uswirkungen d</w:t>
+      </w:r>
+      <w:r>
+        <w:t xml:space="preserve">ieser Schieberegler </w:t>
+      </w:r>
+      <w:r>
+        <w:t>bei volle</w:t>
+      </w:r>
+      <w:r>
+        <w:t>r</w:t>
+      </w:r>
+      <w:r>
+        <w:t xml:space="preserve"> Auslenkung</w:t>
+      </w:r>
+      <w:r>
+        <w:t xml:space="preserve"> (</w:t>
+      </w:r>
+      <w:r>
+        <w:t>+</w:t>
+      </w:r>
+      <w:r>
+        <w:t>-</w:t>
+      </w:r>
+      <w:r>
+        <w:t>30%)</w:t>
+      </w:r>
+      <w:r>
+        <w:t xml:space="preserve"> </w:t>
+      </w:r>
+      <w:r>
+        <w:t xml:space="preserve">auf die Kurve hätte. </w:t>
+      </w:r>
+      <w:r>
+        <w:t xml:space="preserve">Somit </w:t>
+      </w:r>
+      <w:r>
+        <w:t>können</w:t>
+      </w:r>
+      <w:r>
+        <w:t xml:space="preserve"> die unterschiedlichen Auswirkungen aller Parasitären Parameter schnell </w:t>
+      </w:r>
+      <w:r>
+        <w:t>eingesehen werden</w:t>
+      </w:r>
+      <w:r>
+        <w:t>, ohne dass die Nutzenden d</w:t>
+      </w:r>
+      <w:r>
+        <w:t>ie</w:t>
+      </w:r>
+      <w:r>
+        <w:t xml:space="preserve"> Schieberegler </w:t>
+      </w:r>
+      <w:r>
+        <w:t>einzeln verschieben</w:t>
+      </w:r>
+      <w:r>
+        <w:t xml:space="preserve"> müssen.</w:t>
+      </w:r>
+    </w:p>
     <w:p>
       <w:pPr>
         <w:pStyle w:val="Heading1"/>
@@ -4829,8 +5303,8 @@
       </w:pPr>
     </w:p>
     <w:sectPr>
-      <w:headerReference w:type="default" r:id="rId14"/>
-      <w:footerReference w:type="default" r:id="rId15"/>
+      <w:headerReference w:type="default" r:id="rId18"/>
+      <w:footerReference w:type="default" r:id="rId19"/>
       <w:pgSz w:w="11906" w:h="16838"/>
       <w:pgMar w:top="1440" w:right="1440" w:bottom="1440" w:left="1440" w:header="708" w:footer="708" w:gutter="0"/>
       <w:cols w:space="708"/>
@@ -4920,7 +5394,7 @@
         <w:sz w:val="18"/>
         <w:szCs w:val="18"/>
       </w:rPr>
-      <w:t>15.03.2019</w:t>
+      <w:t>20.03.2019</w:t>
     </w:r>
     <w:r>
       <w:rPr>
@@ -8190,7 +8664,7 @@
 </file>
 
 <file path=customXml/itemProps1.xml><?xml version="1.0" encoding="utf-8"?>
-<ds:datastoreItem xmlns:ds="http://schemas.openxmlformats.org/officeDocument/2006/customXml" ds:itemID="{E0F15D72-23B8-0843-AF0A-FD4CC37BFC7F}">
+<ds:datastoreItem xmlns:ds="http://schemas.openxmlformats.org/officeDocument/2006/customXml" ds:itemID="{7DE230AA-CFB8-CB4B-B4EE-2F97AB15FFE7}">
   <ds:schemaRefs>
     <ds:schemaRef ds:uri="http://schemas.openxmlformats.org/officeDocument/2006/bibliography"/>
   </ds:schemaRefs>

</xml_diff>

<commit_message>
kleine Verbesserungen und ein neues Bild
</commit_message>
<xml_diff>
--- a/Softwarekonzept.docx
+++ b/Softwarekonzept.docx
@@ -216,13 +216,8 @@
                             </w:r>
                             <w:r>
                               <w:tab/>
-                              <w:t xml:space="preserve">Dr. Luca </w:t>
+                              <w:t>Dr. Luca Dalessandro</w:t>
                             </w:r>
-                            <w:proofErr w:type="spellStart"/>
-                            <w:r>
-                              <w:t>Dalessandro</w:t>
-                            </w:r>
-                            <w:proofErr w:type="spellEnd"/>
                           </w:p>
                           <w:p>
                             <w:pPr>
@@ -246,13 +241,8 @@
                             </w:r>
                             <w:r>
                               <w:tab/>
-                              <w:t xml:space="preserve">Anita </w:t>
+                              <w:t>Anita Gertiser</w:t>
                             </w:r>
-                            <w:proofErr w:type="spellStart"/>
-                            <w:r>
-                              <w:t>Gertiser</w:t>
-                            </w:r>
-                            <w:proofErr w:type="spellEnd"/>
                           </w:p>
                           <w:p>
                             <w:pPr>
@@ -325,15 +315,7 @@
                             </w:r>
                             <w:r>
                               <w:tab/>
-                              <w:t xml:space="preserve">Marina </w:t>
-                            </w:r>
-                            <w:proofErr w:type="spellStart"/>
-                            <w:r>
-                              <w:t>Taborda</w:t>
-                            </w:r>
-                            <w:proofErr w:type="spellEnd"/>
-                            <w:r>
-                              <w:t>, Projektleiterin</w:t>
+                              <w:t>Marina Taborda, Projektleiterin</w:t>
                             </w:r>
                           </w:p>
                           <w:p>
@@ -346,15 +328,7 @@
                             </w:pPr>
                             <w:r>
                               <w:tab/>
-                              <w:t xml:space="preserve">Michel Alt, </w:t>
-                            </w:r>
-                            <w:proofErr w:type="spellStart"/>
-                            <w:r>
-                              <w:t>Stv</w:t>
-                            </w:r>
-                            <w:proofErr w:type="spellEnd"/>
-                            <w:r>
-                              <w:t>. Projektleiter</w:t>
+                              <w:t>Michel Alt, Stv. Projektleiter</w:t>
                             </w:r>
                           </w:p>
                           <w:p>
@@ -402,14 +376,7 @@
                             </w:pPr>
                             <w:r>
                               <w:tab/>
-                            </w:r>
-                            <w:proofErr w:type="spellStart"/>
-                            <w:r>
-                              <w:t>Fady</w:t>
-                            </w:r>
-                            <w:proofErr w:type="spellEnd"/>
-                            <w:r>
-                              <w:t xml:space="preserve"> Hanna</w:t>
+                              <w:t>Fady Hanna</w:t>
                             </w:r>
                           </w:p>
                           <w:p>
@@ -4523,13 +4490,7 @@
       </w:r>
       <w:proofErr w:type="spellEnd"/>
       <w:r>
-        <w:t xml:space="preserve"> </w:t>
-      </w:r>
-      <w:r>
-        <w:t>verwendet</w:t>
-      </w:r>
-      <w:r>
-        <w:t>.</w:t>
+        <w:t xml:space="preserve"> verwendet.</w:t>
       </w:r>
     </w:p>
     <w:p>
@@ -4612,7 +4573,10 @@
       </w:r>
       <w:proofErr w:type="gramEnd"/>
       <w:r>
-        <w:t xml:space="preserve"> Teilen:</w:t>
+        <w:t xml:space="preserve"> </w:t>
+      </w:r>
+      <w:r>
+        <w:t>Teilen:</w:t>
       </w:r>
     </w:p>
     <w:p>
@@ -4634,7 +4598,37 @@
         <w:t>Von h</w:t>
       </w:r>
       <w:r>
-        <w:t>ier aus haben Nutzende Zugriff auf verschiedene Einstellungen. Per Mausklick können Daten gespeichert, geladen oder ausgedruckt werden.</w:t>
+        <w:t xml:space="preserve">ier aus haben Nutzende Zugriff auf verschiedene </w:t>
+      </w:r>
+      <w:r>
+        <w:t xml:space="preserve">gröbere </w:t>
+      </w:r>
+      <w:r>
+        <w:t>Einstellungen</w:t>
+      </w:r>
+      <w:r>
+        <w:t xml:space="preserve"> und Funktionen</w:t>
+      </w:r>
+      <w:r>
+        <w:t>. Per</w:t>
+      </w:r>
+      <w:r>
+        <w:t xml:space="preserve"> </w:t>
+      </w:r>
+      <w:r>
+        <w:t xml:space="preserve">Mausklick </w:t>
+      </w:r>
+      <w:r>
+        <w:t xml:space="preserve">sollen </w:t>
+      </w:r>
+      <w:r>
+        <w:t>Daten gespeichert, geladen oder ausgedruckt werden</w:t>
+      </w:r>
+      <w:r>
+        <w:t xml:space="preserve"> können</w:t>
+      </w:r>
+      <w:r>
+        <w:t>.</w:t>
       </w:r>
     </w:p>
     <w:p>
@@ -4775,23 +4769,15 @@
       </w:r>
       <w:r>
         <w:rPr>
-          <w:b/>
+          <w:rFonts w:cs="Arial"/>
         </w:rPr>
-        <w:t>+-ZEICHEN</w:t>
+        <w:t>±</w:t>
       </w:r>
       <w:r>
         <w:t xml:space="preserve">30% von ihrem ursprünglichen Wert verschoben werden. Jede Veränderung eines Schiebereglers bewirkt eine erneute Darstellung der Kurvendiagramme. </w:t>
       </w:r>
       <w:r>
-        <w:t xml:space="preserve">Oberhalb der Regler werden </w:t>
-      </w:r>
-      <w:proofErr w:type="gramStart"/>
-      <w:r>
-        <w:t>die  momentanen</w:t>
-      </w:r>
-      <w:proofErr w:type="gramEnd"/>
-      <w:r>
-        <w:t xml:space="preserve"> Werte der parasitären Parameter aufgezeigt.</w:t>
+        <w:t>Oberhalb der Regler werden die momentanen Werte der parasitären Parameter aufgezeigt.</w:t>
       </w:r>
     </w:p>
     <w:p/>
@@ -4827,6 +4813,7 @@
     <w:p/>
     <w:p>
       <w:r>
+        <w:lastRenderedPageBreak/>
         <w:t xml:space="preserve">Beim </w:t>
       </w:r>
       <w:r>
@@ -4842,11 +4829,19 @@
         <w:t>s</w:t>
       </w:r>
       <w:r>
-        <w:t xml:space="preserve"> werden bestenfalls die Daten einer vorangehenden und beendeten Session wieder geladen. Nach erfolgreichem Laden erfolgt automatisch die </w:t>
-      </w:r>
-      <w:r>
-        <w:lastRenderedPageBreak/>
-        <w:t xml:space="preserve">Nutzende können auch via Menüleiste frühere, gespeicherte </w:t>
+        <w:t xml:space="preserve"> werden bestenfalls die Daten einer </w:t>
+      </w:r>
+      <w:r>
+        <w:t>zuvor</w:t>
+      </w:r>
+      <w:r>
+        <w:t xml:space="preserve"> beendeten Session wieder geladen. Nach erfolgreichem Laden erfolgt automatisch</w:t>
+      </w:r>
+      <w:r>
+        <w:t xml:space="preserve"> das Zeichnen der Kurve und das Setzen der Schieberegler auf ihren Wert. </w:t>
+      </w:r>
+      <w:r>
+        <w:t xml:space="preserve">Nutzende können auch via Menüleiste gespeicherte </w:t>
       </w:r>
       <w:proofErr w:type="spellStart"/>
       <w:r>
@@ -4868,7 +4863,13 @@
         <w:t xml:space="preserve">Verwendung verschiedener Farben in den Kurvendiagrammen </w:t>
       </w:r>
       <w:r>
-        <w:t>können</w:t>
+        <w:t>könn</w:t>
+      </w:r>
+      <w:r>
+        <w:t>t</w:t>
+      </w:r>
+      <w:r>
+        <w:t>en</w:t>
       </w:r>
       <w:r>
         <w:t xml:space="preserve"> optimale Einstellungen </w:t>
@@ -4884,36 +4885,6 @@
       </w:r>
       <w:r>
         <w:t xml:space="preserve"> </w:t>
-      </w:r>
-    </w:p>
-    <w:p>
-      <w:r>
-        <w:t xml:space="preserve">Bei Doppelklick auf einen Parameter wechselt die Darstellung in seinem Fenster. In diesem können die </w:t>
-      </w:r>
-      <w:r>
-        <w:t>ursprünglichen Werte</w:t>
-      </w:r>
-      <w:r>
-        <w:t xml:space="preserve"> der </w:t>
-      </w:r>
-      <w:proofErr w:type="spellStart"/>
-      <w:r>
-        <w:t>Parasitärparameter</w:t>
-      </w:r>
-      <w:proofErr w:type="spellEnd"/>
-      <w:r>
-        <w:t xml:space="preserve"> via Textfelder und anderen Control-Einheiten</w:t>
-      </w:r>
-      <w:r>
-        <w:t xml:space="preserve"> </w:t>
-      </w:r>
-      <w:r>
-        <w:t>ge</w:t>
-      </w:r>
-      <w:bookmarkStart w:id="10" w:name="_GoBack"/>
-      <w:bookmarkEnd w:id="10"/>
-      <w:r>
-        <w:t>ändert werden. Bei erneutem Doppelklick geht die Ansicht wieder zurück zu den Schiebereglern.</w:t>
       </w:r>
     </w:p>
     <w:p>
@@ -4922,10 +4893,10 @@
           <w:noProof/>
         </w:rPr>
         <w:drawing>
-          <wp:inline distT="0" distB="0" distL="0" distR="0" wp14:anchorId="0DB5B010" wp14:editId="62F85807">
+          <wp:inline distT="0" distB="0" distL="0" distR="0" wp14:anchorId="2225936A" wp14:editId="709F9457">
             <wp:extent cx="3225800" cy="1765300"/>
             <wp:effectExtent l="0" t="0" r="0" b="0"/>
-            <wp:docPr id="10" name="Picture 10"/>
+            <wp:docPr id="13" name="Picture 13"/>
             <wp:cNvGraphicFramePr>
               <a:graphicFrameLocks xmlns:a="http://schemas.openxmlformats.org/drawingml/2006/main" noChangeAspect="1"/>
             </wp:cNvGraphicFramePr>
@@ -4933,7 +4904,7 @@
               <a:graphicData uri="http://schemas.openxmlformats.org/drawingml/2006/picture">
                 <pic:pic xmlns:pic="http://schemas.openxmlformats.org/drawingml/2006/picture">
                   <pic:nvPicPr>
-                    <pic:cNvPr id="10" name="ElementSettingBox.png"/>
+                    <pic:cNvPr id="13" name="ElementSettingBox.png"/>
                     <pic:cNvPicPr/>
                   </pic:nvPicPr>
                   <pic:blipFill>
@@ -4966,10 +4937,51 @@
     </w:p>
     <w:p>
       <w:r>
-        <w:t>Bei Doppelklick auf ein Diagramm, übernimmt dieses die ganze Breite des Fensters und kann so genauer angesehen werden. Bei erneutem Doppelklick wird der Vorgang rückgängig gemacht</w:t>
-      </w:r>
-      <w:r>
-        <w:t>, so dass wieder beide Diagramme sichtbar sind.</w:t>
+        <w:t xml:space="preserve">Bei Doppelklick auf einen Parameter wechselt die Darstellung in seinem Fenster. </w:t>
+      </w:r>
+      <w:r>
+        <w:t xml:space="preserve">Nun </w:t>
+      </w:r>
+      <w:r>
+        <w:t xml:space="preserve">können die </w:t>
+      </w:r>
+      <w:r>
+        <w:t>ursprünglichen Werte</w:t>
+      </w:r>
+      <w:r>
+        <w:t xml:space="preserve"> de</w:t>
+      </w:r>
+      <w:r>
+        <w:t>r</w:t>
+      </w:r>
+      <w:r>
+        <w:t xml:space="preserve"> </w:t>
+      </w:r>
+      <w:r>
+        <w:t>p</w:t>
+      </w:r>
+      <w:r>
+        <w:t>arasitär</w:t>
+      </w:r>
+      <w:r>
+        <w:t>e</w:t>
+      </w:r>
+      <w:r>
+        <w:t>n</w:t>
+      </w:r>
+      <w:bookmarkStart w:id="10" w:name="_GoBack"/>
+      <w:bookmarkEnd w:id="10"/>
+      <w:r>
+        <w:t xml:space="preserve"> P</w:t>
+      </w:r>
+      <w:r>
+        <w:t>arameter via Textfelder und anderen Control-Einheiten</w:t>
+      </w:r>
+      <w:r>
+        <w:t xml:space="preserve"> </w:t>
+      </w:r>
+      <w:r>
+        <w:t>geändert werden. Bei erneutem Doppelklick geht die Ansicht wieder zurück zu den Schiebereglern.</w:t>
       </w:r>
     </w:p>
     <w:p>
@@ -4978,10 +4990,10 @@
           <w:noProof/>
         </w:rPr>
         <w:drawing>
-          <wp:inline distT="0" distB="0" distL="0" distR="0" wp14:anchorId="33908D52" wp14:editId="162D1CDF">
+          <wp:inline distT="0" distB="0" distL="0" distR="0" wp14:anchorId="5B529B29" wp14:editId="1C5AE570">
             <wp:extent cx="3225800" cy="1765300"/>
             <wp:effectExtent l="0" t="0" r="0" b="0"/>
-            <wp:docPr id="11" name="Picture 11"/>
+            <wp:docPr id="14" name="Picture 14"/>
             <wp:cNvGraphicFramePr>
               <a:graphicFrameLocks xmlns:a="http://schemas.openxmlformats.org/drawingml/2006/main" noChangeAspect="1"/>
             </wp:cNvGraphicFramePr>
@@ -4989,7 +5001,7 @@
               <a:graphicData uri="http://schemas.openxmlformats.org/drawingml/2006/picture">
                 <pic:pic xmlns:pic="http://schemas.openxmlformats.org/drawingml/2006/picture">
                   <pic:nvPicPr>
-                    <pic:cNvPr id="11" name="SoloGraph.png"/>
+                    <pic:cNvPr id="14" name="SoloGraph.png"/>
                     <pic:cNvPicPr/>
                   </pic:nvPicPr>
                   <pic:blipFill>
@@ -5022,6 +5034,62 @@
     </w:p>
     <w:p>
       <w:r>
+        <w:t>Bei Doppelklick auf ein Diagramm, übernimmt dieses die ganze Breite des Fensters und kann so genauer angesehen werden. Bei erneutem Doppelklick wird der Vorgang rückgängig gemacht</w:t>
+      </w:r>
+      <w:r>
+        <w:t>, so dass wieder beide Diagramme sichtbar sind.</w:t>
+      </w:r>
+    </w:p>
+    <w:p>
+      <w:r>
+        <w:rPr>
+          <w:noProof/>
+        </w:rPr>
+        <w:drawing>
+          <wp:inline distT="0" distB="0" distL="0" distR="0" wp14:anchorId="1491D38F" wp14:editId="43F6AC09">
+            <wp:extent cx="3225800" cy="1765300"/>
+            <wp:effectExtent l="0" t="0" r="0" b="0"/>
+            <wp:docPr id="15" name="Picture 15"/>
+            <wp:cNvGraphicFramePr>
+              <a:graphicFrameLocks xmlns:a="http://schemas.openxmlformats.org/drawingml/2006/main" noChangeAspect="1"/>
+            </wp:cNvGraphicFramePr>
+            <a:graphic xmlns:a="http://schemas.openxmlformats.org/drawingml/2006/main">
+              <a:graphicData uri="http://schemas.openxmlformats.org/drawingml/2006/picture">
+                <pic:pic xmlns:pic="http://schemas.openxmlformats.org/drawingml/2006/picture">
+                  <pic:nvPicPr>
+                    <pic:cNvPr id="15" name="ElementSliderBoxVeraenderung.png"/>
+                    <pic:cNvPicPr/>
+                  </pic:nvPicPr>
+                  <pic:blipFill>
+                    <a:blip r:embed="rId18" cstate="print">
+                      <a:extLst>
+                        <a:ext uri="{28A0092B-C50C-407E-A947-70E740481C1C}">
+                          <a14:useLocalDpi xmlns:a14="http://schemas.microsoft.com/office/drawing/2010/main" val="0"/>
+                        </a:ext>
+                      </a:extLst>
+                    </a:blip>
+                    <a:stretch>
+                      <a:fillRect/>
+                    </a:stretch>
+                  </pic:blipFill>
+                  <pic:spPr>
+                    <a:xfrm>
+                      <a:off x="0" y="0"/>
+                      <a:ext cx="3225800" cy="1765300"/>
+                    </a:xfrm>
+                    <a:prstGeom prst="rect">
+                      <a:avLst/>
+                    </a:prstGeom>
+                  </pic:spPr>
+                </pic:pic>
+              </a:graphicData>
+            </a:graphic>
+          </wp:inline>
+        </w:drawing>
+      </w:r>
+    </w:p>
+    <w:p>
+      <w:r>
         <w:t xml:space="preserve">Wenn Nutzende </w:t>
       </w:r>
       <w:r>
@@ -5040,13 +5108,19 @@
         <w:t>bewegen</w:t>
       </w:r>
       <w:r>
-        <w:t>, wird im Diagramm ersich</w:t>
-      </w:r>
-      <w:r>
-        <w:t>t</w:t>
-      </w:r>
-      <w:r>
-        <w:t xml:space="preserve">lich, welche </w:t>
+        <w:t xml:space="preserve">, </w:t>
+      </w:r>
+      <w:r>
+        <w:t>soll</w:t>
+      </w:r>
+      <w:r>
+        <w:t xml:space="preserve"> im Diagramm </w:t>
+      </w:r>
+      <w:r>
+        <w:t>gezeigt werden</w:t>
+      </w:r>
+      <w:r>
+        <w:t xml:space="preserve">, welche </w:t>
       </w:r>
       <w:r>
         <w:t>A</w:t>
@@ -5055,31 +5129,20 @@
         <w:t>uswirkungen d</w:t>
       </w:r>
       <w:r>
-        <w:t xml:space="preserve">ieser Schieberegler </w:t>
-      </w:r>
-      <w:r>
-        <w:t>bei volle</w:t>
-      </w:r>
-      <w:r>
-        <w:t>r</w:t>
-      </w:r>
-      <w:r>
-        <w:t xml:space="preserve"> Auslenkung</w:t>
-      </w:r>
-      <w:r>
-        <w:t xml:space="preserve"> (</w:t>
-      </w:r>
-      <w:r>
-        <w:t>+</w:t>
-      </w:r>
-      <w:r>
-        <w:t>-</w:t>
-      </w:r>
-      <w:r>
-        <w:t>30%)</w:t>
-      </w:r>
-      <w:r>
-        <w:t xml:space="preserve"> </w:t>
+        <w:t xml:space="preserve">ieser Schieberegler bei voller Auslenkung </w:t>
+      </w:r>
+      <w:r>
+        <w:lastRenderedPageBreak/>
+        <w:t>(</w:t>
+      </w:r>
+      <w:r>
+        <w:rPr>
+          <w:rFonts w:cs="Arial"/>
+        </w:rPr>
+        <w:t>±</w:t>
+      </w:r>
+      <w:r>
+        <w:t xml:space="preserve">30%) </w:t>
       </w:r>
       <w:r>
         <w:t xml:space="preserve">auf die Kurve hätte. </w:t>
@@ -5091,7 +5154,13 @@
         <w:t>können</w:t>
       </w:r>
       <w:r>
-        <w:t xml:space="preserve"> die unterschiedlichen Auswirkungen aller Parasitären Parameter schnell </w:t>
+        <w:t xml:space="preserve"> die unterschiedlichen Auswirkungen aller </w:t>
+      </w:r>
+      <w:r>
+        <w:t>p</w:t>
+      </w:r>
+      <w:r>
+        <w:t xml:space="preserve">arasitären Parameter schnell </w:t>
       </w:r>
       <w:r>
         <w:t>eingesehen werden</w:t>
@@ -5112,6 +5181,7 @@
         <w:t xml:space="preserve"> müssen.</w:t>
       </w:r>
     </w:p>
+    <w:p/>
     <w:p>
       <w:pPr>
         <w:pStyle w:val="Heading1"/>
@@ -5303,8 +5373,8 @@
       </w:pPr>
     </w:p>
     <w:sectPr>
-      <w:headerReference w:type="default" r:id="rId18"/>
-      <w:footerReference w:type="default" r:id="rId19"/>
+      <w:headerReference w:type="default" r:id="rId19"/>
+      <w:footerReference w:type="default" r:id="rId20"/>
       <w:pgSz w:w="11906" w:h="16838"/>
       <w:pgMar w:top="1440" w:right="1440" w:bottom="1440" w:left="1440" w:header="708" w:footer="708" w:gutter="0"/>
       <w:cols w:space="708"/>
@@ -8664,7 +8734,7 @@
 </file>
 
 <file path=customXml/itemProps1.xml><?xml version="1.0" encoding="utf-8"?>
-<ds:datastoreItem xmlns:ds="http://schemas.openxmlformats.org/officeDocument/2006/customXml" ds:itemID="{7DE230AA-CFB8-CB4B-B4EE-2F97AB15FFE7}">
+<ds:datastoreItem xmlns:ds="http://schemas.openxmlformats.org/officeDocument/2006/customXml" ds:itemID="{DB11188D-4FD1-AD4D-80EA-5EEABA230EC1}">
   <ds:schemaRefs>
     <ds:schemaRef ds:uri="http://schemas.openxmlformats.org/officeDocument/2006/bibliography"/>
   </ds:schemaRefs>

</xml_diff>